<commit_message>
Adding Supervisor View and Other Updates
</commit_message>
<xml_diff>
--- a/Bamazon Instructions.docx
+++ b/Bamazon Instructions.docx
@@ -287,8 +287,35 @@
           <w:rFonts w:ascii="Segoe UI" w:eastAsia="Times New Roman" w:hAnsi="Segoe UI" w:cs="Segoe UI"/>
           <w:sz w:val="27"/>
           <w:szCs w:val="27"/>
-        </w:rPr>
-        <w:t>Challenge #1: Customer View (Minimum Requirement)</w:t>
+          <w:highlight w:val="cyan"/>
+        </w:rPr>
+        <w:t>Challenge #1</w:t>
+      </w:r>
+      <w:r>
+        <w:rPr>
+          <w:rFonts w:ascii="Segoe UI" w:eastAsia="Times New Roman" w:hAnsi="Segoe UI" w:cs="Segoe UI"/>
+          <w:sz w:val="27"/>
+          <w:szCs w:val="27"/>
+        </w:rPr>
+        <w:t xml:space="preserve">: </w:t>
+      </w:r>
+      <w:bookmarkStart w:id="0" w:name="_GoBack"/>
+      <w:r>
+        <w:rPr>
+          <w:rFonts w:ascii="Segoe UI" w:eastAsia="Times New Roman" w:hAnsi="Segoe UI" w:cs="Segoe UI"/>
+          <w:sz w:val="27"/>
+          <w:szCs w:val="27"/>
+        </w:rPr>
+        <w:t xml:space="preserve">Customer View </w:t>
+      </w:r>
+      <w:bookmarkEnd w:id="0"/>
+      <w:r>
+        <w:rPr>
+          <w:rFonts w:ascii="Segoe UI" w:eastAsia="Times New Roman" w:hAnsi="Segoe UI" w:cs="Segoe UI"/>
+          <w:sz w:val="27"/>
+          <w:szCs w:val="27"/>
+        </w:rPr>
+        <w:t>(Minimum Requirement)</w:t>
       </w:r>
     </w:p>
     <w:p>
@@ -300,15 +327,13 @@
         <w:spacing w:before="100" w:beforeAutospacing="1" w:after="100" w:afterAutospacing="1"/>
         <w:rPr>
           <w:rFonts w:ascii="Segoe UI" w:eastAsia="Times New Roman" w:hAnsi="Segoe UI" w:cs="Segoe UI"/>
-          <w:strike/>
-          <w:sz w:val="21"/>
-          <w:szCs w:val="21"/>
-        </w:rPr>
-      </w:pPr>
-      <w:r>
-        <w:rPr>
-          <w:rFonts w:ascii="Segoe UI" w:eastAsia="Times New Roman" w:hAnsi="Segoe UI" w:cs="Segoe UI"/>
-          <w:strike/>
+          <w:sz w:val="21"/>
+          <w:szCs w:val="21"/>
+        </w:rPr>
+      </w:pPr>
+      <w:r>
+        <w:rPr>
+          <w:rFonts w:ascii="Segoe UI" w:eastAsia="Times New Roman" w:hAnsi="Segoe UI" w:cs="Segoe UI"/>
           <w:sz w:val="21"/>
           <w:szCs w:val="21"/>
         </w:rPr>
@@ -318,7 +343,6 @@
       <w:r>
         <w:rPr>
           <w:rFonts w:ascii="Consolas" w:eastAsia="Times New Roman" w:hAnsi="Consolas" w:cs="Courier New"/>
-          <w:strike/>
           <w:sz w:val="21"/>
           <w:szCs w:val="21"/>
           <w:highlight w:val="yellow"/>
@@ -329,7 +353,6 @@
       <w:r>
         <w:rPr>
           <w:rFonts w:ascii="Segoe UI" w:eastAsia="Times New Roman" w:hAnsi="Segoe UI" w:cs="Segoe UI"/>
-          <w:strike/>
           <w:sz w:val="21"/>
           <w:szCs w:val="21"/>
         </w:rPr>
@@ -345,15 +368,13 @@
         <w:spacing w:before="100" w:beforeAutospacing="1" w:after="100" w:afterAutospacing="1"/>
         <w:rPr>
           <w:rFonts w:ascii="Segoe UI" w:eastAsia="Times New Roman" w:hAnsi="Segoe UI" w:cs="Segoe UI"/>
-          <w:strike/>
-          <w:sz w:val="21"/>
-          <w:szCs w:val="21"/>
-        </w:rPr>
-      </w:pPr>
-      <w:r>
-        <w:rPr>
-          <w:rFonts w:ascii="Segoe UI" w:eastAsia="Times New Roman" w:hAnsi="Segoe UI" w:cs="Segoe UI"/>
-          <w:strike/>
+          <w:sz w:val="21"/>
+          <w:szCs w:val="21"/>
+        </w:rPr>
+      </w:pPr>
+      <w:r>
+        <w:rPr>
+          <w:rFonts w:ascii="Segoe UI" w:eastAsia="Times New Roman" w:hAnsi="Segoe UI" w:cs="Segoe UI"/>
           <w:sz w:val="21"/>
           <w:szCs w:val="21"/>
         </w:rPr>
@@ -362,7 +383,6 @@
       <w:r>
         <w:rPr>
           <w:rFonts w:ascii="Consolas" w:eastAsia="Times New Roman" w:hAnsi="Consolas" w:cs="Courier New"/>
-          <w:strike/>
           <w:sz w:val="21"/>
           <w:szCs w:val="21"/>
           <w:highlight w:val="yellow"/>
@@ -372,7 +392,6 @@
       <w:r>
         <w:rPr>
           <w:rFonts w:ascii="Segoe UI" w:eastAsia="Times New Roman" w:hAnsi="Segoe UI" w:cs="Segoe UI"/>
-          <w:strike/>
           <w:sz w:val="21"/>
           <w:szCs w:val="21"/>
         </w:rPr>
@@ -388,15 +407,13 @@
         <w:spacing w:before="100" w:beforeAutospacing="1" w:after="100" w:afterAutospacing="1"/>
         <w:rPr>
           <w:rFonts w:ascii="Segoe UI" w:eastAsia="Times New Roman" w:hAnsi="Segoe UI" w:cs="Segoe UI"/>
-          <w:strike/>
-          <w:sz w:val="21"/>
-          <w:szCs w:val="21"/>
-        </w:rPr>
-      </w:pPr>
-      <w:r>
-        <w:rPr>
-          <w:rFonts w:ascii="Segoe UI" w:eastAsia="Times New Roman" w:hAnsi="Segoe UI" w:cs="Segoe UI"/>
-          <w:strike/>
+          <w:sz w:val="21"/>
+          <w:szCs w:val="21"/>
+        </w:rPr>
+      </w:pPr>
+      <w:r>
+        <w:rPr>
+          <w:rFonts w:ascii="Segoe UI" w:eastAsia="Times New Roman" w:hAnsi="Segoe UI" w:cs="Segoe UI"/>
           <w:sz w:val="21"/>
           <w:szCs w:val="21"/>
         </w:rPr>
@@ -412,7 +429,6 @@
         <w:spacing w:before="100" w:beforeAutospacing="1" w:after="100" w:afterAutospacing="1"/>
         <w:rPr>
           <w:rFonts w:ascii="Segoe UI" w:eastAsia="Times New Roman" w:hAnsi="Segoe UI" w:cs="Segoe UI"/>
-          <w:strike/>
           <w:sz w:val="21"/>
           <w:szCs w:val="21"/>
         </w:rPr>
@@ -421,7 +437,6 @@
       <w:r>
         <w:rPr>
           <w:rFonts w:ascii="Segoe UI" w:eastAsia="Times New Roman" w:hAnsi="Segoe UI" w:cs="Segoe UI"/>
-          <w:strike/>
           <w:sz w:val="21"/>
           <w:szCs w:val="21"/>
           <w:highlight w:val="yellow"/>
@@ -432,7 +447,6 @@
       <w:r>
         <w:rPr>
           <w:rFonts w:ascii="Segoe UI" w:eastAsia="Times New Roman" w:hAnsi="Segoe UI" w:cs="Segoe UI"/>
-          <w:strike/>
           <w:sz w:val="21"/>
           <w:szCs w:val="21"/>
           <w:highlight w:val="yellow"/>
@@ -442,7 +456,6 @@
       <w:r>
         <w:rPr>
           <w:rFonts w:ascii="Segoe UI" w:eastAsia="Times New Roman" w:hAnsi="Segoe UI" w:cs="Segoe UI"/>
-          <w:strike/>
           <w:sz w:val="21"/>
           <w:szCs w:val="21"/>
         </w:rPr>
@@ -458,7 +471,6 @@
         <w:spacing w:before="100" w:beforeAutospacing="1" w:after="100" w:afterAutospacing="1"/>
         <w:rPr>
           <w:rFonts w:ascii="Segoe UI" w:eastAsia="Times New Roman" w:hAnsi="Segoe UI" w:cs="Segoe UI"/>
-          <w:strike/>
           <w:sz w:val="21"/>
           <w:szCs w:val="21"/>
         </w:rPr>
@@ -467,7 +479,6 @@
       <w:r>
         <w:rPr>
           <w:rFonts w:ascii="Segoe UI" w:eastAsia="Times New Roman" w:hAnsi="Segoe UI" w:cs="Segoe UI"/>
-          <w:strike/>
           <w:sz w:val="21"/>
           <w:szCs w:val="21"/>
           <w:highlight w:val="yellow"/>
@@ -478,7 +489,6 @@
       <w:r>
         <w:rPr>
           <w:rFonts w:ascii="Segoe UI" w:eastAsia="Times New Roman" w:hAnsi="Segoe UI" w:cs="Segoe UI"/>
-          <w:strike/>
           <w:sz w:val="21"/>
           <w:szCs w:val="21"/>
           <w:highlight w:val="yellow"/>
@@ -488,7 +498,6 @@
       <w:r>
         <w:rPr>
           <w:rFonts w:ascii="Segoe UI" w:eastAsia="Times New Roman" w:hAnsi="Segoe UI" w:cs="Segoe UI"/>
-          <w:strike/>
           <w:sz w:val="21"/>
           <w:szCs w:val="21"/>
         </w:rPr>
@@ -504,7 +513,6 @@
         <w:spacing w:before="100" w:beforeAutospacing="1" w:after="100" w:afterAutospacing="1"/>
         <w:rPr>
           <w:rFonts w:ascii="Segoe UI" w:eastAsia="Times New Roman" w:hAnsi="Segoe UI" w:cs="Segoe UI"/>
-          <w:strike/>
           <w:sz w:val="21"/>
           <w:szCs w:val="21"/>
         </w:rPr>
@@ -513,7 +521,6 @@
       <w:r>
         <w:rPr>
           <w:rFonts w:ascii="Segoe UI" w:eastAsia="Times New Roman" w:hAnsi="Segoe UI" w:cs="Segoe UI"/>
-          <w:strike/>
           <w:sz w:val="21"/>
           <w:szCs w:val="21"/>
           <w:highlight w:val="yellow"/>
@@ -532,15 +539,13 @@
         <w:spacing w:before="100" w:beforeAutospacing="1" w:after="100" w:afterAutospacing="1"/>
         <w:rPr>
           <w:rFonts w:ascii="Segoe UI" w:eastAsia="Times New Roman" w:hAnsi="Segoe UI" w:cs="Segoe UI"/>
-          <w:strike/>
-          <w:sz w:val="21"/>
-          <w:szCs w:val="21"/>
-        </w:rPr>
-      </w:pPr>
-      <w:r>
-        <w:rPr>
-          <w:rFonts w:ascii="Segoe UI" w:eastAsia="Times New Roman" w:hAnsi="Segoe UI" w:cs="Segoe UI"/>
-          <w:strike/>
+          <w:sz w:val="21"/>
+          <w:szCs w:val="21"/>
+        </w:rPr>
+      </w:pPr>
+      <w:r>
+        <w:rPr>
+          <w:rFonts w:ascii="Segoe UI" w:eastAsia="Times New Roman" w:hAnsi="Segoe UI" w:cs="Segoe UI"/>
           <w:sz w:val="21"/>
           <w:szCs w:val="21"/>
           <w:highlight w:val="yellow"/>
@@ -550,7 +555,6 @@
       <w:r>
         <w:rPr>
           <w:rFonts w:ascii="Segoe UI" w:eastAsia="Times New Roman" w:hAnsi="Segoe UI" w:cs="Segoe UI"/>
-          <w:strike/>
           <w:sz w:val="21"/>
           <w:szCs w:val="21"/>
         </w:rPr>
@@ -566,7 +570,6 @@
         <w:spacing w:before="100" w:beforeAutospacing="1" w:after="100" w:afterAutospacing="1"/>
         <w:rPr>
           <w:rFonts w:ascii="Segoe UI" w:eastAsia="Times New Roman" w:hAnsi="Segoe UI" w:cs="Segoe UI"/>
-          <w:strike/>
           <w:sz w:val="21"/>
           <w:szCs w:val="21"/>
         </w:rPr>
@@ -575,7 +578,6 @@
       <w:r>
         <w:rPr>
           <w:rFonts w:ascii="Segoe UI" w:eastAsia="Times New Roman" w:hAnsi="Segoe UI" w:cs="Segoe UI"/>
-          <w:strike/>
           <w:sz w:val="21"/>
           <w:szCs w:val="21"/>
           <w:highlight w:val="yellow"/>
@@ -586,7 +588,6 @@
       <w:r>
         <w:rPr>
           <w:rFonts w:ascii="Segoe UI" w:eastAsia="Times New Roman" w:hAnsi="Segoe UI" w:cs="Segoe UI"/>
-          <w:strike/>
           <w:sz w:val="21"/>
           <w:szCs w:val="21"/>
           <w:highlight w:val="yellow"/>
@@ -596,7 +597,6 @@
       <w:r>
         <w:rPr>
           <w:rFonts w:ascii="Segoe UI" w:eastAsia="Times New Roman" w:hAnsi="Segoe UI" w:cs="Segoe UI"/>
-          <w:strike/>
           <w:sz w:val="21"/>
           <w:szCs w:val="21"/>
         </w:rPr>
@@ -612,15 +612,13 @@
         <w:spacing w:before="100" w:beforeAutospacing="1" w:after="100" w:afterAutospacing="1"/>
         <w:rPr>
           <w:rFonts w:ascii="Segoe UI" w:eastAsia="Times New Roman" w:hAnsi="Segoe UI" w:cs="Segoe UI"/>
-          <w:strike/>
-          <w:sz w:val="21"/>
-          <w:szCs w:val="21"/>
-        </w:rPr>
-      </w:pPr>
-      <w:r>
-        <w:rPr>
-          <w:rFonts w:ascii="Segoe UI" w:eastAsia="Times New Roman" w:hAnsi="Segoe UI" w:cs="Segoe UI"/>
-          <w:strike/>
+          <w:sz w:val="21"/>
+          <w:szCs w:val="21"/>
+        </w:rPr>
+      </w:pPr>
+      <w:r>
+        <w:rPr>
+          <w:rFonts w:ascii="Segoe UI" w:eastAsia="Times New Roman" w:hAnsi="Segoe UI" w:cs="Segoe UI"/>
           <w:sz w:val="21"/>
           <w:szCs w:val="21"/>
         </w:rPr>
@@ -629,7 +627,6 @@
       <w:r>
         <w:rPr>
           <w:rFonts w:ascii="Segoe UI" w:eastAsia="Times New Roman" w:hAnsi="Segoe UI" w:cs="Segoe UI"/>
-          <w:strike/>
           <w:sz w:val="21"/>
           <w:szCs w:val="21"/>
           <w:highlight w:val="yellow"/>
@@ -639,7 +636,6 @@
       <w:r>
         <w:rPr>
           <w:rFonts w:ascii="Segoe UI" w:eastAsia="Times New Roman" w:hAnsi="Segoe UI" w:cs="Segoe UI"/>
-          <w:strike/>
           <w:sz w:val="21"/>
           <w:szCs w:val="21"/>
         </w:rPr>
@@ -649,7 +645,6 @@
       <w:r>
         <w:rPr>
           <w:rFonts w:ascii="Segoe UI" w:eastAsia="Times New Roman" w:hAnsi="Segoe UI" w:cs="Segoe UI"/>
-          <w:strike/>
           <w:sz w:val="21"/>
           <w:szCs w:val="21"/>
         </w:rPr>
@@ -659,7 +654,6 @@
       <w:r>
         <w:rPr>
           <w:rFonts w:ascii="Segoe UI" w:eastAsia="Times New Roman" w:hAnsi="Segoe UI" w:cs="Segoe UI"/>
-          <w:strike/>
           <w:sz w:val="21"/>
           <w:szCs w:val="21"/>
         </w:rPr>
@@ -684,17 +678,16 @@
           <w:rFonts w:ascii="Segoe UI" w:eastAsia="Times New Roman" w:hAnsi="Segoe UI" w:cs="Segoe UI"/>
           <w:sz w:val="21"/>
           <w:szCs w:val="21"/>
+        </w:rPr>
+        <w:t>Then create a Node application called </w:t>
+      </w:r>
+      <w:r>
+        <w:rPr>
+          <w:rFonts w:ascii="Consolas" w:eastAsia="Times New Roman" w:hAnsi="Consolas" w:cs="Courier New"/>
+          <w:sz w:val="21"/>
+          <w:szCs w:val="21"/>
           <w:highlight w:val="yellow"/>
         </w:rPr>
-        <w:t>Then create a Node application called </w:t>
-      </w:r>
-      <w:r>
-        <w:rPr>
-          <w:rFonts w:ascii="Consolas" w:eastAsia="Times New Roman" w:hAnsi="Consolas" w:cs="Courier New"/>
-          <w:sz w:val="21"/>
-          <w:szCs w:val="21"/>
-          <w:highlight w:val="cyan"/>
-        </w:rPr>
         <w:t>bamazonCustomer.js</w:t>
       </w:r>
       <w:r>
@@ -704,7 +697,15 @@
           <w:szCs w:val="21"/>
           <w:highlight w:val="yellow"/>
         </w:rPr>
-        <w:t>. Running this application will first display all of the items available for sale. Include the ids, names, and prices of products for sale.</w:t>
+        <w:t>.</w:t>
+      </w:r>
+      <w:r>
+        <w:rPr>
+          <w:rFonts w:ascii="Segoe UI" w:eastAsia="Times New Roman" w:hAnsi="Segoe UI" w:cs="Segoe UI"/>
+          <w:sz w:val="21"/>
+          <w:szCs w:val="21"/>
+        </w:rPr>
+        <w:t xml:space="preserve"> Running this application will first display all of the items available for sale. Include the ids, names, and prices of products for sale.</w:t>
       </w:r>
     </w:p>
     <w:p>
@@ -716,15 +717,13 @@
         <w:spacing w:before="100" w:beforeAutospacing="1" w:after="100" w:afterAutospacing="1"/>
         <w:rPr>
           <w:rFonts w:ascii="Segoe UI" w:eastAsia="Times New Roman" w:hAnsi="Segoe UI" w:cs="Segoe UI"/>
-          <w:strike/>
-          <w:sz w:val="21"/>
-          <w:szCs w:val="21"/>
-        </w:rPr>
-      </w:pPr>
-      <w:r>
-        <w:rPr>
-          <w:rFonts w:ascii="Segoe UI" w:eastAsia="Times New Roman" w:hAnsi="Segoe UI" w:cs="Segoe UI"/>
-          <w:strike/>
+          <w:sz w:val="21"/>
+          <w:szCs w:val="21"/>
+        </w:rPr>
+      </w:pPr>
+      <w:r>
+        <w:rPr>
+          <w:rFonts w:ascii="Segoe UI" w:eastAsia="Times New Roman" w:hAnsi="Segoe UI" w:cs="Segoe UI"/>
           <w:sz w:val="21"/>
           <w:szCs w:val="21"/>
         </w:rPr>
@@ -740,15 +739,13 @@
         <w:spacing w:before="100" w:beforeAutospacing="1" w:after="100" w:afterAutospacing="1"/>
         <w:rPr>
           <w:rFonts w:ascii="Segoe UI" w:eastAsia="Times New Roman" w:hAnsi="Segoe UI" w:cs="Segoe UI"/>
-          <w:strike/>
-          <w:sz w:val="21"/>
-          <w:szCs w:val="21"/>
-        </w:rPr>
-      </w:pPr>
-      <w:r>
-        <w:rPr>
-          <w:rFonts w:ascii="Segoe UI" w:eastAsia="Times New Roman" w:hAnsi="Segoe UI" w:cs="Segoe UI"/>
-          <w:strike/>
+          <w:sz w:val="21"/>
+          <w:szCs w:val="21"/>
+        </w:rPr>
+      </w:pPr>
+      <w:r>
+        <w:rPr>
+          <w:rFonts w:ascii="Segoe UI" w:eastAsia="Times New Roman" w:hAnsi="Segoe UI" w:cs="Segoe UI"/>
           <w:sz w:val="21"/>
           <w:szCs w:val="21"/>
         </w:rPr>
@@ -764,15 +761,13 @@
         <w:spacing w:before="100" w:beforeAutospacing="1" w:after="100" w:afterAutospacing="1"/>
         <w:rPr>
           <w:rFonts w:ascii="Segoe UI" w:eastAsia="Times New Roman" w:hAnsi="Segoe UI" w:cs="Segoe UI"/>
-          <w:strike/>
-          <w:sz w:val="21"/>
-          <w:szCs w:val="21"/>
-        </w:rPr>
-      </w:pPr>
-      <w:r>
-        <w:rPr>
-          <w:rFonts w:ascii="Segoe UI" w:eastAsia="Times New Roman" w:hAnsi="Segoe UI" w:cs="Segoe UI"/>
-          <w:strike/>
+          <w:sz w:val="21"/>
+          <w:szCs w:val="21"/>
+        </w:rPr>
+      </w:pPr>
+      <w:r>
+        <w:rPr>
+          <w:rFonts w:ascii="Segoe UI" w:eastAsia="Times New Roman" w:hAnsi="Segoe UI" w:cs="Segoe UI"/>
           <w:sz w:val="21"/>
           <w:szCs w:val="21"/>
         </w:rPr>
@@ -788,15 +783,13 @@
         <w:spacing w:before="100" w:beforeAutospacing="1" w:after="100" w:afterAutospacing="1"/>
         <w:rPr>
           <w:rFonts w:ascii="Segoe UI" w:eastAsia="Times New Roman" w:hAnsi="Segoe UI" w:cs="Segoe UI"/>
-          <w:strike/>
-          <w:sz w:val="21"/>
-          <w:szCs w:val="21"/>
-        </w:rPr>
-      </w:pPr>
-      <w:r>
-        <w:rPr>
-          <w:rFonts w:ascii="Segoe UI" w:eastAsia="Times New Roman" w:hAnsi="Segoe UI" w:cs="Segoe UI"/>
-          <w:strike/>
+          <w:sz w:val="21"/>
+          <w:szCs w:val="21"/>
+        </w:rPr>
+      </w:pPr>
+      <w:r>
+        <w:rPr>
+          <w:rFonts w:ascii="Segoe UI" w:eastAsia="Times New Roman" w:hAnsi="Segoe UI" w:cs="Segoe UI"/>
           <w:sz w:val="21"/>
           <w:szCs w:val="21"/>
         </w:rPr>
@@ -812,35 +805,21 @@
         <w:spacing w:before="100" w:beforeAutospacing="1" w:after="100" w:afterAutospacing="1"/>
         <w:rPr>
           <w:rFonts w:ascii="Segoe UI" w:eastAsia="Times New Roman" w:hAnsi="Segoe UI" w:cs="Segoe UI"/>
-          <w:strike/>
-          <w:sz w:val="21"/>
-          <w:szCs w:val="21"/>
-        </w:rPr>
-      </w:pPr>
-      <w:r>
-        <w:rPr>
-          <w:rFonts w:ascii="Segoe UI" w:eastAsia="Times New Roman" w:hAnsi="Segoe UI" w:cs="Segoe UI"/>
-          <w:strike/>
-          <w:sz w:val="21"/>
-          <w:szCs w:val="21"/>
-        </w:rPr>
-        <w:t>If not, the app should log a phr</w:t>
-      </w:r>
-      <w:bookmarkStart w:id="0" w:name="_GoBack"/>
-      <w:bookmarkEnd w:id="0"/>
-      <w:r>
-        <w:rPr>
-          <w:rFonts w:ascii="Segoe UI" w:eastAsia="Times New Roman" w:hAnsi="Segoe UI" w:cs="Segoe UI"/>
-          <w:strike/>
-          <w:sz w:val="21"/>
-          <w:szCs w:val="21"/>
-        </w:rPr>
-        <w:t>ase like </w:t>
+          <w:sz w:val="21"/>
+          <w:szCs w:val="21"/>
+        </w:rPr>
+      </w:pPr>
+      <w:r>
+        <w:rPr>
+          <w:rFonts w:ascii="Segoe UI" w:eastAsia="Times New Roman" w:hAnsi="Segoe UI" w:cs="Segoe UI"/>
+          <w:sz w:val="21"/>
+          <w:szCs w:val="21"/>
+        </w:rPr>
+        <w:t>If not, the app should log a phrase like </w:t>
       </w:r>
       <w:r>
         <w:rPr>
           <w:rFonts w:ascii="Consolas" w:eastAsia="Times New Roman" w:hAnsi="Consolas" w:cs="Courier New"/>
-          <w:strike/>
           <w:sz w:val="21"/>
           <w:szCs w:val="21"/>
         </w:rPr>
@@ -850,7 +829,6 @@
       <w:r>
         <w:rPr>
           <w:rFonts w:ascii="Consolas" w:eastAsia="Times New Roman" w:hAnsi="Consolas" w:cs="Courier New"/>
-          <w:strike/>
           <w:sz w:val="21"/>
           <w:szCs w:val="21"/>
         </w:rPr>
@@ -859,7 +837,6 @@
       <w:r>
         <w:rPr>
           <w:rFonts w:ascii="Segoe UI" w:eastAsia="Times New Roman" w:hAnsi="Segoe UI" w:cs="Segoe UI"/>
-          <w:strike/>
           <w:sz w:val="21"/>
           <w:szCs w:val="21"/>
         </w:rPr>
@@ -869,7 +846,6 @@
       <w:r>
         <w:rPr>
           <w:rFonts w:ascii="Segoe UI" w:eastAsia="Times New Roman" w:hAnsi="Segoe UI" w:cs="Segoe UI"/>
-          <w:strike/>
           <w:sz w:val="21"/>
           <w:szCs w:val="21"/>
         </w:rPr>
@@ -1037,8 +1013,17 @@
           <w:rFonts w:ascii="Segoe UI" w:eastAsia="Times New Roman" w:hAnsi="Segoe UI" w:cs="Segoe UI"/>
           <w:sz w:val="27"/>
           <w:szCs w:val="27"/>
-        </w:rPr>
-        <w:t>Challenge #2: Manager View (Next Level)</w:t>
+          <w:highlight w:val="green"/>
+        </w:rPr>
+        <w:t>Challenge #2</w:t>
+      </w:r>
+      <w:r>
+        <w:rPr>
+          <w:rFonts w:ascii="Segoe UI" w:eastAsia="Times New Roman" w:hAnsi="Segoe UI" w:cs="Segoe UI"/>
+          <w:sz w:val="27"/>
+          <w:szCs w:val="27"/>
+        </w:rPr>
+        <w:t>: Manager View (Next Level)</w:t>
       </w:r>
     </w:p>
     <w:p>
@@ -1067,6 +1052,7 @@
           <w:rFonts w:ascii="Consolas" w:eastAsia="Times New Roman" w:hAnsi="Consolas" w:cs="Courier New"/>
           <w:sz w:val="21"/>
           <w:szCs w:val="21"/>
+          <w:highlight w:val="yellow"/>
         </w:rPr>
         <w:t>bamazonManager.js</w:t>
       </w:r>
@@ -1119,6 +1105,7 @@
           <w:rFonts w:ascii="Segoe UI" w:eastAsia="Times New Roman" w:hAnsi="Segoe UI" w:cs="Segoe UI"/>
           <w:sz w:val="21"/>
           <w:szCs w:val="21"/>
+          <w:highlight w:val="yellow"/>
         </w:rPr>
         <w:t>View Products for Sale</w:t>
       </w:r>
@@ -1141,6 +1128,7 @@
           <w:rFonts w:ascii="Segoe UI" w:eastAsia="Times New Roman" w:hAnsi="Segoe UI" w:cs="Segoe UI"/>
           <w:sz w:val="21"/>
           <w:szCs w:val="21"/>
+          <w:highlight w:val="yellow"/>
         </w:rPr>
         <w:t>View Low Inventory</w:t>
       </w:r>
@@ -1163,6 +1151,7 @@
           <w:rFonts w:ascii="Segoe UI" w:eastAsia="Times New Roman" w:hAnsi="Segoe UI" w:cs="Segoe UI"/>
           <w:sz w:val="21"/>
           <w:szCs w:val="21"/>
+          <w:highlight w:val="yellow"/>
         </w:rPr>
         <w:t>Add to Inventory</w:t>
       </w:r>
@@ -1185,6 +1174,7 @@
           <w:rFonts w:ascii="Segoe UI" w:eastAsia="Times New Roman" w:hAnsi="Segoe UI" w:cs="Segoe UI"/>
           <w:sz w:val="21"/>
           <w:szCs w:val="21"/>
+          <w:highlight w:val="yellow"/>
         </w:rPr>
         <w:t>Add New Product</w:t>
       </w:r>
@@ -1215,6 +1205,7 @@
           <w:rFonts w:ascii="Consolas" w:eastAsia="Times New Roman" w:hAnsi="Consolas" w:cs="Courier New"/>
           <w:sz w:val="21"/>
           <w:szCs w:val="21"/>
+          <w:highlight w:val="yellow"/>
         </w:rPr>
         <w:t>View Products for Sale</w:t>
       </w:r>
@@ -1253,6 +1244,7 @@
           <w:rFonts w:ascii="Consolas" w:eastAsia="Times New Roman" w:hAnsi="Consolas" w:cs="Courier New"/>
           <w:sz w:val="21"/>
           <w:szCs w:val="21"/>
+          <w:highlight w:val="yellow"/>
         </w:rPr>
         <w:t>View Low Inventory</w:t>
       </w:r>
@@ -1291,6 +1283,7 @@
           <w:rFonts w:ascii="Consolas" w:eastAsia="Times New Roman" w:hAnsi="Consolas" w:cs="Courier New"/>
           <w:sz w:val="21"/>
           <w:szCs w:val="21"/>
+          <w:highlight w:val="yellow"/>
         </w:rPr>
         <w:t>Add to Inventory</w:t>
       </w:r>
@@ -1330,6 +1323,7 @@
           <w:rFonts w:ascii="Consolas" w:eastAsia="Times New Roman" w:hAnsi="Consolas" w:cs="Courier New"/>
           <w:sz w:val="21"/>
           <w:szCs w:val="21"/>
+          <w:highlight w:val="yellow"/>
         </w:rPr>
         <w:t>Add New Product</w:t>
       </w:r>
@@ -1417,10 +1411,20 @@
       <w:r>
         <w:rPr>
           <w:rFonts w:ascii="Segoe UI" w:eastAsia="Times New Roman" w:hAnsi="Segoe UI" w:cs="Segoe UI"/>
+          <w:color w:val="FFFFFF" w:themeColor="background1"/>
           <w:sz w:val="27"/>
           <w:szCs w:val="27"/>
-        </w:rPr>
-        <w:t>Challenge #3: Supervisor View (Final Level)</w:t>
+          <w:highlight w:val="blue"/>
+        </w:rPr>
+        <w:t>Challenge #3</w:t>
+      </w:r>
+      <w:r>
+        <w:rPr>
+          <w:rFonts w:ascii="Segoe UI" w:eastAsia="Times New Roman" w:hAnsi="Segoe UI" w:cs="Segoe UI"/>
+          <w:sz w:val="27"/>
+          <w:szCs w:val="27"/>
+        </w:rPr>
+        <w:t>: Supervisor View (Final Level)</w:t>
       </w:r>
     </w:p>
     <w:p>

</xml_diff>